<commit_message>
made fixes for production
</commit_message>
<xml_diff>
--- a/src/assets/CV.docx
+++ b/src/assets/CV.docx
@@ -38,8 +38,6 @@
         <w:jc w:val="center"/>
         <w:rPr>
           <w:rFonts w:ascii="Calibri" w:cs="Calibri" w:eastAsia="Calibri" w:hAnsi="Calibri"/>
-          <w:sz w:val="24"/>
-          <w:szCs w:val="24"/>
         </w:rPr>
       </w:pPr>
       <w:r>
@@ -54,7 +52,7 @@
           <w:rFonts w:ascii="Calibri" w:cs="Calibri" w:eastAsia="Calibri" w:hAnsi="Calibri"/>
           <w:rtl w:val="0"/>
         </w:rPr>
-        <w:t xml:space="preserve">• +1 703-200-0325 • Batsukhbilguun999@gmail.com</w:t>
+        <w:t xml:space="preserve">• +1 703-200-0325 • bilguuntech.netlify.app •  batsukhbilguun999@gmail.com</w:t>
       </w:r>
       <w:r>
         <w:rPr>
@@ -500,27 +498,12 @@
           <w:b w:val="1"/>
           <w:rtl w:val="0"/>
         </w:rPr>
-        <w:t xml:space="preserve">HobbyHub</w:t>
-      </w:r>
-      <w:r>
-        <w:rPr>
-          <w:rtl w:val="0"/>
-        </w:rPr>
-      </w:r>
-    </w:p>
-    <w:p>
-      <w:pPr>
-        <w:spacing w:line="240" w:lineRule="auto"/>
-        <w:rPr>
-          <w:rFonts w:ascii="Calibri" w:cs="Calibri" w:eastAsia="Calibri" w:hAnsi="Calibri"/>
-        </w:rPr>
-      </w:pPr>
-      <w:r>
-        <w:rPr>
-          <w:rFonts w:ascii="Calibri" w:cs="Calibri" w:eastAsia="Calibri" w:hAnsi="Calibri"/>
-          <w:rtl w:val="0"/>
-        </w:rPr>
-        <w:t xml:space="preserve">github.com/6bilguun9/lastProjectCodePath</w:t>
+        <w:t xml:space="preserve">Data-Structure and algorithms</w:t>
+      </w:r>
+      <w:r>
+        <w:rPr>
+          <w:rtl w:val="0"/>
+        </w:rPr>
       </w:r>
     </w:p>
     <w:p>
@@ -540,7 +523,28 @@
           <w:rFonts w:ascii="Calibri" w:cs="Calibri" w:eastAsia="Calibri" w:hAnsi="Calibri"/>
           <w:rtl w:val="0"/>
         </w:rPr>
-        <w:t xml:space="preserve">Accomplished proficiency in building full-stack applications as measured by developing real-time features and CRUD functionality</w:t>
+        <w:t xml:space="preserve">Developed proficiency in algorithmic thinking and memory-efficient problem solving through intensive practice with arrays, linked lists, trees, graphs, and hash maps. Applied these concepts in LeetCode challenges and class projects using Java.</w:t>
+      </w:r>
+    </w:p>
+    <w:p>
+      <w:pPr>
+        <w:spacing w:line="240" w:lineRule="auto"/>
+        <w:rPr>
+          <w:rFonts w:ascii="Calibri" w:cs="Calibri" w:eastAsia="Calibri" w:hAnsi="Calibri"/>
+        </w:rPr>
+      </w:pPr>
+      <w:r>
+        <w:rPr>
+          <w:rFonts w:ascii="Calibri" w:cs="Calibri" w:eastAsia="Calibri" w:hAnsi="Calibri"/>
+          <w:b w:val="1"/>
+          <w:rtl w:val="0"/>
+        </w:rPr>
+        <w:t xml:space="preserve">Object-Oriented Programming</w:t>
+      </w:r>
+      <w:r>
+        <w:rPr>
+          <w:rtl w:val="0"/>
+        </w:rPr>
       </w:r>
     </w:p>
     <w:p>
@@ -560,87 +564,7 @@
           <w:rFonts w:ascii="Calibri" w:cs="Calibri" w:eastAsia="Calibri" w:hAnsi="Calibri"/>
           <w:rtl w:val="0"/>
         </w:rPr>
-        <w:t xml:space="preserve">Utilized: React, Supabase, HTML, CSS, Figma</w:t>
-      </w:r>
-    </w:p>
-    <w:p>
-      <w:pPr>
-        <w:spacing w:line="240" w:lineRule="auto"/>
-        <w:rPr>
-          <w:rFonts w:ascii="Calibri" w:cs="Calibri" w:eastAsia="Calibri" w:hAnsi="Calibri"/>
-          <w:b w:val="1"/>
-        </w:rPr>
-      </w:pPr>
-      <w:r>
-        <w:rPr>
-          <w:rFonts w:ascii="Calibri" w:cs="Calibri" w:eastAsia="Calibri" w:hAnsi="Calibri"/>
-          <w:b w:val="1"/>
-          <w:rtl w:val="0"/>
-        </w:rPr>
-        <w:t xml:space="preserve">WeatherApp </w:t>
-      </w:r>
-    </w:p>
-    <w:p>
-      <w:pPr>
-        <w:spacing w:line="240" w:lineRule="auto"/>
-        <w:rPr>
-          <w:rFonts w:ascii="Calibri" w:cs="Calibri" w:eastAsia="Calibri" w:hAnsi="Calibri"/>
-        </w:rPr>
-      </w:pPr>
-      <w:r>
-        <w:rPr>
-          <w:rFonts w:ascii="Calibri" w:cs="Calibri" w:eastAsia="Calibri" w:hAnsi="Calibri"/>
-          <w:rtl w:val="0"/>
-        </w:rPr>
-        <w:t xml:space="preserve">github.com/6bilguun9/WeatherApp </w:t>
-      </w:r>
-    </w:p>
-    <w:p>
-      <w:pPr>
-        <w:numPr>
-          <w:ilvl w:val="0"/>
-          <w:numId w:val="2"/>
-        </w:numPr>
-        <w:spacing w:line="240" w:lineRule="auto"/>
-        <w:ind w:left="360"/>
-        <w:rPr>
-          <w:rFonts w:ascii="Calibri" w:cs="Calibri" w:eastAsia="Calibri" w:hAnsi="Calibri"/>
-        </w:rPr>
-      </w:pPr>
-      <w:r>
-        <w:rPr>
-          <w:rFonts w:ascii="Calibri" w:cs="Calibri" w:eastAsia="Calibri" w:hAnsi="Calibri"/>
-          <w:b w:val="1"/>
-          <w:rtl w:val="0"/>
-        </w:rPr>
-        <w:t xml:space="preserve">Accomplished real-time weather data integration</w:t>
-      </w:r>
-      <w:r>
-        <w:rPr>
-          <w:rFonts w:ascii="Calibri" w:cs="Calibri" w:eastAsia="Calibri" w:hAnsi="Calibri"/>
-          <w:rtl w:val="0"/>
-        </w:rPr>
-        <w:t xml:space="preserve"> as measured by developing a location-based WeatherApp by learning and applying API usage and data transformation techniques in a React environment</w:t>
-      </w:r>
-    </w:p>
-    <w:p>
-      <w:pPr>
-        <w:numPr>
-          <w:ilvl w:val="0"/>
-          <w:numId w:val="2"/>
-        </w:numPr>
-        <w:spacing w:line="240" w:lineRule="auto"/>
-        <w:ind w:left="360"/>
-        <w:rPr>
-          <w:rFonts w:ascii="Calibri" w:cs="Calibri" w:eastAsia="Calibri" w:hAnsi="Calibri"/>
-        </w:rPr>
-      </w:pPr>
-      <w:r>
-        <w:rPr>
-          <w:rFonts w:ascii="Calibri" w:cs="Calibri" w:eastAsia="Calibri" w:hAnsi="Calibri"/>
-          <w:rtl w:val="0"/>
-        </w:rPr>
-        <w:t xml:space="preserve">Utilized: React, API, HTML, CSS, Figma</w:t>
+        <w:t xml:space="preserve">Gained a solid foundation in OOP principles such as encapsulation, inheritance, polymorphism, and abstraction. Built modular and reusable applications in Java, emphasizing clean code, class hierarchies, and real-world modeling.</w:t>
       </w:r>
     </w:p>
     <w:p>

</xml_diff>